<commit_message>
-Added my contact information
</commit_message>
<xml_diff>
--- a/Docs/Contact Information.docx
+++ b/Docs/Contact Information.docx
@@ -23,6 +23,44 @@
     <w:p>
       <w:r>
         <w:t>Cell: 604-351-8744</w:t>
+      </w:r>
+    </w:p>
+    <w:p/>
+    <w:p>
+      <w:r>
+        <w:t>Ira Grunwell</w:t>
+      </w:r>
+    </w:p>
+    <w:p>
+      <w:r>
+        <w:t xml:space="preserve">Email: </w:t>
+      </w:r>
+      <w:hyperlink r:id="rId6" w:history="1">
+        <w:r>
+          <w:rPr>
+            <w:rStyle w:val="Hyperlink"/>
+          </w:rPr>
+          <w:t>irainverse@hotmail.com</w:t>
+        </w:r>
+      </w:hyperlink>
+      <w:r>
+        <w:t xml:space="preserve"> / </w:t>
+      </w:r>
+      <w:hyperlink r:id="rId7" w:history="1">
+        <w:r>
+          <w:rPr>
+            <w:rStyle w:val="Hyperlink"/>
+          </w:rPr>
+          <w:t>enterintoexit@gmail.com</w:t>
+        </w:r>
+      </w:hyperlink>
+      <w:r>
+        <w:tab/>
+      </w:r>
+    </w:p>
+    <w:p>
+      <w:r>
+        <w:t>Cell: 778-866-6987</w:t>
       </w:r>
       <w:bookmarkStart w:id="0" w:name="_GoBack"/>
       <w:bookmarkEnd w:id="0"/>

</xml_diff>

<commit_message>
ryan updated contact info
</commit_message>
<xml_diff>
--- a/Docs/Contact Information.docx
+++ b/Docs/Contact Information.docx
@@ -3,9 +3,19 @@
 <w:document xmlns:wpc="http://schemas.microsoft.com/office/word/2010/wordprocessingCanvas" xmlns:mc="http://schemas.openxmlformats.org/markup-compatibility/2006" xmlns:o="urn:schemas-microsoft-com:office:office" xmlns:r="http://schemas.openxmlformats.org/officeDocument/2006/relationships" xmlns:m="http://schemas.openxmlformats.org/officeDocument/2006/math" xmlns:v="urn:schemas-microsoft-com:vml" xmlns:wp14="http://schemas.microsoft.com/office/word/2010/wordprocessingDrawing" xmlns:wp="http://schemas.openxmlformats.org/drawingml/2006/wordprocessingDrawing" xmlns:w10="urn:schemas-microsoft-com:office:word" xmlns:w="http://schemas.openxmlformats.org/wordprocessingml/2006/main" xmlns:w14="http://schemas.microsoft.com/office/word/2010/wordml" xmlns:wpg="http://schemas.microsoft.com/office/word/2010/wordprocessingGroup" xmlns:wpi="http://schemas.microsoft.com/office/word/2010/wordprocessingInk" xmlns:wne="http://schemas.microsoft.com/office/word/2006/wordml" xmlns:wps="http://schemas.microsoft.com/office/word/2010/wordprocessingShape" mc:Ignorable="w14 wp14">
   <w:body>
     <w:p>
-      <w:r>
-        <w:t>Brandyn Offley</w:t>
-      </w:r>
+      <w:proofErr w:type="spellStart"/>
+      <w:r>
+        <w:t>Brandyn</w:t>
+      </w:r>
+      <w:proofErr w:type="spellEnd"/>
+      <w:r>
+        <w:t xml:space="preserve"> </w:t>
+      </w:r>
+      <w:proofErr w:type="spellStart"/>
+      <w:r>
+        <w:t>Offley</w:t>
+      </w:r>
+      <w:proofErr w:type="spellEnd"/>
     </w:p>
     <w:p>
       <w:r>
@@ -28,8 +38,13 @@
     <w:p/>
     <w:p>
       <w:r>
-        <w:t>Ira Grunwell</w:t>
-      </w:r>
+        <w:t xml:space="preserve">Ira </w:t>
+      </w:r>
+      <w:proofErr w:type="spellStart"/>
+      <w:r>
+        <w:t>Grunwell</w:t>
+      </w:r>
+      <w:proofErr w:type="spellEnd"/>
     </w:p>
     <w:p>
       <w:r>
@@ -61,6 +76,35 @@
     <w:p>
       <w:r>
         <w:t>Cell: 778-866-6987</w:t>
+      </w:r>
+    </w:p>
+    <w:p/>
+    <w:p>
+      <w:r>
+        <w:t xml:space="preserve">Ryan </w:t>
+      </w:r>
+      <w:proofErr w:type="spellStart"/>
+      <w:r>
+        <w:t>Dieno</w:t>
+      </w:r>
+      <w:proofErr w:type="spellEnd"/>
+    </w:p>
+    <w:p>
+      <w:r>
+        <w:t xml:space="preserve">Email: </w:t>
+      </w:r>
+      <w:hyperlink r:id="rId8" w:history="1">
+        <w:r>
+          <w:rPr>
+            <w:rStyle w:val="Hyperlink"/>
+          </w:rPr>
+          <w:t>ryan.dieno@gmail.com</w:t>
+        </w:r>
+      </w:hyperlink>
+    </w:p>
+    <w:p>
+      <w:r>
+        <w:t>Cell: 778-322-2349</w:t>
       </w:r>
       <w:bookmarkStart w:id="0" w:name="_GoBack"/>
       <w:bookmarkEnd w:id="0"/>

</xml_diff>